<commit_message>
net begonnen met logging
</commit_message>
<xml_diff>
--- a/Architectuuroverzicht/DocumentatieReservatieBeheer.docx
+++ b/Architectuuroverzicht/DocumentatieReservatieBeheer.docx
@@ -5,20 +5,21 @@
     <w:p>
       <w:pPr>
         <w:pStyle w:val="Heading1"/>
+        <w:rPr>
+          <w:lang w:val="nl-BE"/>
+        </w:rPr>
       </w:pPr>
       <w:r>
-        <w:t xml:space="preserve">WEB </w:t>
-      </w:r>
-      <w:proofErr w:type="gramStart"/>
-      <w:r>
-        <w:t>4  -</w:t>
-      </w:r>
-      <w:proofErr w:type="gramEnd"/>
-      <w:r>
-        <w:t xml:space="preserve"> Opdracht </w:t>
+        <w:rPr>
+          <w:lang w:val="nl-BE"/>
+        </w:rPr>
+        <w:t xml:space="preserve">WEB 4  - Opdracht </w:t>
       </w:r>
       <w:proofErr w:type="spellStart"/>
       <w:r>
+        <w:rPr>
+          <w:lang w:val="nl-BE"/>
+        </w:rPr>
         <w:t>ReservatieBeheer</w:t>
       </w:r>
       <w:proofErr w:type="spellEnd"/>
@@ -26,8 +27,14 @@
     <w:p>
       <w:pPr>
         <w:pStyle w:val="Heading2"/>
+        <w:rPr>
+          <w:lang w:val="nl-BE"/>
+        </w:rPr>
       </w:pPr>
       <w:r>
+        <w:rPr>
+          <w:lang w:val="nl-BE"/>
+        </w:rPr>
         <w:t>Edouard De Craene</w:t>
       </w:r>
     </w:p>
@@ -38,9 +45,13 @@
           <w:color w:val="2F5496" w:themeColor="accent1" w:themeShade="BF"/>
           <w:sz w:val="26"/>
           <w:szCs w:val="26"/>
+          <w:lang w:val="nl-BE"/>
         </w:rPr>
       </w:pPr>
       <w:r>
+        <w:rPr>
+          <w:lang w:val="nl-BE"/>
+        </w:rPr>
         <w:br w:type="page"/>
       </w:r>
     </w:p>
@@ -54,7 +65,7 @@
         </w:rPr>
         <w:lastRenderedPageBreak/>
         <w:drawing>
-          <wp:anchor distT="0" distB="0" distL="114300" distR="114300" simplePos="0" relativeHeight="251685888" behindDoc="0" locked="0" layoutInCell="1" allowOverlap="1" wp14:anchorId="4FBE7893" wp14:editId="4DBEE763">
+          <wp:anchor distT="0" distB="0" distL="114300" distR="114300" simplePos="0" relativeHeight="251685888" behindDoc="0" locked="0" layoutInCell="1" allowOverlap="1" wp14:anchorId="4FBE7893" wp14:editId="5D9A889C">
             <wp:simplePos x="0" y="0"/>
             <wp:positionH relativeFrom="margin">
               <wp:align>center</wp:align>
@@ -119,13 +130,261 @@
     </w:p>
     <w:p>
       <w:pPr>
+        <w:rPr>
+          <w:lang/>
+        </w:rPr>
+      </w:pPr>
+      <w:r>
+        <w:rPr>
+          <w:lang/>
+        </w:rPr>
+        <w:br w:type="page"/>
+      </w:r>
+    </w:p>
+    <w:p>
+      <w:pPr>
         <w:pStyle w:val="Heading1"/>
       </w:pPr>
+      <w:r>
+        <w:lastRenderedPageBreak/>
+        <w:t xml:space="preserve">Service </w:t>
+      </w:r>
+      <w:proofErr w:type="spellStart"/>
+      <w:r>
+        <w:t>Ontwerp</w:t>
+      </w:r>
+      <w:proofErr w:type="spellEnd"/>
+      <w:r>
+        <w:br/>
+      </w:r>
+      <w:r>
+        <w:rPr>
+          <w:lang/>
+        </w:rPr>
+        <w:drawing>
+          <wp:inline distT="0" distB="0" distL="0" distR="0" wp14:anchorId="0C3FB573" wp14:editId="217F59D0">
+            <wp:extent cx="4874865" cy="4914900"/>
+            <wp:effectExtent l="0" t="0" r="2540" b="0"/>
+            <wp:docPr id="563171550" name="Picture 1" descr="A screenshot of a computer&#10;&#10;Description automatically generated"/>
+            <wp:cNvGraphicFramePr>
+              <a:graphicFrameLocks xmlns:a="http://schemas.openxmlformats.org/drawingml/2006/main" noChangeAspect="1"/>
+            </wp:cNvGraphicFramePr>
+            <a:graphic xmlns:a="http://schemas.openxmlformats.org/drawingml/2006/main">
+              <a:graphicData uri="http://schemas.openxmlformats.org/drawingml/2006/picture">
+                <pic:pic xmlns:pic="http://schemas.openxmlformats.org/drawingml/2006/picture">
+                  <pic:nvPicPr>
+                    <pic:cNvPr id="563171550" name="Picture 1" descr="A screenshot of a computer&#10;&#10;Description automatically generated"/>
+                    <pic:cNvPicPr/>
+                  </pic:nvPicPr>
+                  <pic:blipFill rotWithShape="1">
+                    <a:blip r:embed="rId6"/>
+                    <a:srcRect r="55509"/>
+                    <a:stretch/>
+                  </pic:blipFill>
+                  <pic:spPr bwMode="auto">
+                    <a:xfrm>
+                      <a:off x="0" y="0"/>
+                      <a:ext cx="4886619" cy="4926751"/>
+                    </a:xfrm>
+                    <a:prstGeom prst="rect">
+                      <a:avLst/>
+                    </a:prstGeom>
+                    <a:ln>
+                      <a:noFill/>
+                    </a:ln>
+                    <a:extLst>
+                      <a:ext uri="{53640926-AAD7-44D8-BBD7-CCE9431645EC}">
+                        <a14:shadowObscured xmlns:a14="http://schemas.microsoft.com/office/drawing/2010/main"/>
+                      </a:ext>
+                    </a:extLst>
+                  </pic:spPr>
+                </pic:pic>
+              </a:graphicData>
+            </a:graphic>
+          </wp:inline>
+        </w:drawing>
+      </w:r>
       <w:r>
         <w:rPr>
           <w:noProof/>
         </w:rPr>
+        <w:t xml:space="preserve"> </w:t>
+      </w:r>
+    </w:p>
+    <w:p>
+      <w:pPr>
+        <w:pStyle w:val="Heading1"/>
+      </w:pPr>
+      <w:r>
         <w:lastRenderedPageBreak/>
+        <w:drawing>
+          <wp:inline distT="0" distB="0" distL="0" distR="0" wp14:anchorId="468B0FE9" wp14:editId="12BAC7A1">
+            <wp:extent cx="4851456" cy="3124200"/>
+            <wp:effectExtent l="0" t="0" r="6350" b="0"/>
+            <wp:docPr id="691376393" name="Picture 1" descr="A screenshot of a phone&#10;&#10;Description automatically generated"/>
+            <wp:cNvGraphicFramePr>
+              <a:graphicFrameLocks xmlns:a="http://schemas.openxmlformats.org/drawingml/2006/main" noChangeAspect="1"/>
+            </wp:cNvGraphicFramePr>
+            <a:graphic xmlns:a="http://schemas.openxmlformats.org/drawingml/2006/main">
+              <a:graphicData uri="http://schemas.openxmlformats.org/drawingml/2006/picture">
+                <pic:pic xmlns:pic="http://schemas.openxmlformats.org/drawingml/2006/picture">
+                  <pic:nvPicPr>
+                    <pic:cNvPr id="691376393" name="Picture 1" descr="A screenshot of a phone&#10;&#10;Description automatically generated"/>
+                    <pic:cNvPicPr/>
+                  </pic:nvPicPr>
+                  <pic:blipFill rotWithShape="1">
+                    <a:blip r:embed="rId7"/>
+                    <a:srcRect r="64644"/>
+                    <a:stretch/>
+                  </pic:blipFill>
+                  <pic:spPr bwMode="auto">
+                    <a:xfrm>
+                      <a:off x="0" y="0"/>
+                      <a:ext cx="4854127" cy="3125920"/>
+                    </a:xfrm>
+                    <a:prstGeom prst="rect">
+                      <a:avLst/>
+                    </a:prstGeom>
+                    <a:ln>
+                      <a:noFill/>
+                    </a:ln>
+                    <a:extLst>
+                      <a:ext uri="{53640926-AAD7-44D8-BBD7-CCE9431645EC}">
+                        <a14:shadowObscured xmlns:a14="http://schemas.microsoft.com/office/drawing/2010/main"/>
+                      </a:ext>
+                    </a:extLst>
+                  </pic:spPr>
+                </pic:pic>
+              </a:graphicData>
+            </a:graphic>
+          </wp:inline>
+        </w:drawing>
+      </w:r>
+    </w:p>
+    <w:p/>
+    <w:p>
+      <w:pPr>
+        <w:rPr>
+          <w:lang/>
+        </w:rPr>
+      </w:pPr>
+    </w:p>
+    <w:p>
+      <w:pPr>
+        <w:rPr>
+          <w:lang/>
+        </w:rPr>
+      </w:pPr>
+      <w:r>
+        <w:rPr>
+          <w:lang/>
+        </w:rPr>
+        <w:br w:type="page"/>
+      </w:r>
+    </w:p>
+    <w:p>
+      <w:pPr>
+        <w:rPr>
+          <w:rFonts w:ascii="Times New Roman" w:eastAsia="Times New Roman" w:hAnsi="Times New Roman" w:cs="Times New Roman"/>
+          <w:kern w:val="0"/>
+          <w:sz w:val="24"/>
+          <w:szCs w:val="24"/>
+          <w:lang/>
+          <w14:ligatures w14:val="none"/>
+        </w:rPr>
+      </w:pPr>
+    </w:p>
+    <w:p>
+      <w:pPr>
+        <w:pStyle w:val="NormalWeb"/>
+        <w:rPr>
+          <w:lang/>
+        </w:rPr>
+      </w:pPr>
+      <w:r>
+        <w:rPr>
+          <w:noProof/>
+        </w:rPr>
+        <w:drawing>
+          <wp:anchor distT="0" distB="0" distL="114300" distR="114300" simplePos="0" relativeHeight="251687936" behindDoc="1" locked="0" layoutInCell="1" allowOverlap="1" wp14:anchorId="687C16CB" wp14:editId="20672AD2">
+            <wp:simplePos x="0" y="0"/>
+            <wp:positionH relativeFrom="column">
+              <wp:posOffset>-742950</wp:posOffset>
+            </wp:positionH>
+            <wp:positionV relativeFrom="paragraph">
+              <wp:posOffset>399631</wp:posOffset>
+            </wp:positionV>
+            <wp:extent cx="10809371" cy="5819775"/>
+            <wp:effectExtent l="0" t="0" r="0" b="0"/>
+            <wp:wrapNone/>
+            <wp:docPr id="342446300" name="Picture 4" descr="A screenshot of a computer&#10;&#10;Description automatically generated"/>
+            <wp:cNvGraphicFramePr>
+              <a:graphicFrameLocks xmlns:a="http://schemas.openxmlformats.org/drawingml/2006/main" noChangeAspect="1"/>
+            </wp:cNvGraphicFramePr>
+            <a:graphic xmlns:a="http://schemas.openxmlformats.org/drawingml/2006/main">
+              <a:graphicData uri="http://schemas.openxmlformats.org/drawingml/2006/picture">
+                <pic:pic xmlns:pic="http://schemas.openxmlformats.org/drawingml/2006/picture">
+                  <pic:nvPicPr>
+                    <pic:cNvPr id="342446300" name="Picture 4" descr="A screenshot of a computer&#10;&#10;Description automatically generated"/>
+                    <pic:cNvPicPr>
+                      <a:picLocks noChangeAspect="1" noChangeArrowheads="1"/>
+                    </pic:cNvPicPr>
+                  </pic:nvPicPr>
+                  <pic:blipFill>
+                    <a:blip r:embed="rId8" cstate="print">
+                      <a:extLst>
+                        <a:ext uri="{28A0092B-C50C-407E-A947-70E740481C1C}">
+                          <a14:useLocalDpi xmlns:a14="http://schemas.microsoft.com/office/drawing/2010/main" val="0"/>
+                        </a:ext>
+                      </a:extLst>
+                    </a:blip>
+                    <a:srcRect/>
+                    <a:stretch>
+                      <a:fillRect/>
+                    </a:stretch>
+                  </pic:blipFill>
+                  <pic:spPr bwMode="auto">
+                    <a:xfrm>
+                      <a:off x="0" y="0"/>
+                      <a:ext cx="10809371" cy="5819775"/>
+                    </a:xfrm>
+                    <a:prstGeom prst="rect">
+                      <a:avLst/>
+                    </a:prstGeom>
+                    <a:noFill/>
+                    <a:ln>
+                      <a:noFill/>
+                    </a:ln>
+                  </pic:spPr>
+                </pic:pic>
+              </a:graphicData>
+            </a:graphic>
+            <wp14:sizeRelH relativeFrom="margin">
+              <wp14:pctWidth>0</wp14:pctWidth>
+            </wp14:sizeRelH>
+            <wp14:sizeRelV relativeFrom="margin">
+              <wp14:pctHeight>0</wp14:pctHeight>
+            </wp14:sizeRelV>
+          </wp:anchor>
+        </w:drawing>
+      </w:r>
+    </w:p>
+    <w:p>
+      <w:pPr>
+        <w:pStyle w:val="NormalWeb"/>
+        <w:rPr>
+          <w:lang/>
+        </w:rPr>
+      </w:pPr>
+    </w:p>
+    <w:p>
+      <w:pPr>
+        <w:pStyle w:val="Heading1"/>
+      </w:pPr>
+      <w:r>
+        <w:rPr>
+          <w:noProof/>
+        </w:rPr>
         <mc:AlternateContent>
           <mc:Choice Requires="wps">
             <w:drawing>
@@ -1555,15 +1814,7 @@
                                 <w:sz w:val="20"/>
                                 <w:szCs w:val="20"/>
                               </w:rPr>
-                              <w:t>I</w:t>
-                            </w:r>
-                            <w:r>
-                              <w:rPr>
-                                <w:color w:val="000000" w:themeColor="text1"/>
-                                <w:sz w:val="20"/>
-                                <w:szCs w:val="20"/>
-                              </w:rPr>
-                              <w:t>GebruikerRepo</w:t>
+                              <w:t>IGebruikerRepo</w:t>
                             </w:r>
                             <w:proofErr w:type="spellEnd"/>
                           </w:p>
@@ -1589,15 +1840,7 @@
                                 <w:sz w:val="20"/>
                                 <w:szCs w:val="20"/>
                               </w:rPr>
-                              <w:t>I</w:t>
-                            </w:r>
-                            <w:r>
-                              <w:rPr>
-                                <w:color w:val="000000" w:themeColor="text1"/>
-                                <w:sz w:val="20"/>
-                                <w:szCs w:val="20"/>
-                              </w:rPr>
-                              <w:t>ReservatieRepo</w:t>
+                              <w:t>IReservatieRepo</w:t>
                             </w:r>
                             <w:proofErr w:type="spellEnd"/>
                           </w:p>
@@ -1621,15 +1864,7 @@
                                 <w:sz w:val="20"/>
                                 <w:szCs w:val="20"/>
                               </w:rPr>
-                              <w:t>I</w:t>
-                            </w:r>
-                            <w:r>
-                              <w:rPr>
-                                <w:color w:val="000000" w:themeColor="text1"/>
-                                <w:sz w:val="20"/>
-                                <w:szCs w:val="20"/>
-                              </w:rPr>
-                              <w:t>RestaurantRepo</w:t>
+                              <w:t>IRestaurantRepo</w:t>
                             </w:r>
                             <w:proofErr w:type="spellEnd"/>
                             <w:r>
@@ -1854,15 +2089,7 @@
                                 <w:sz w:val="20"/>
                                 <w:szCs w:val="20"/>
                               </w:rPr>
-                              <w:t>Gebruiker</w:t>
-                            </w:r>
-                            <w:r>
-                              <w:rPr>
-                                <w:color w:val="000000" w:themeColor="text1"/>
-                                <w:sz w:val="20"/>
-                                <w:szCs w:val="20"/>
-                              </w:rPr>
-                              <w:t>Service</w:t>
+                              <w:t>GebruikerService</w:t>
                             </w:r>
                             <w:proofErr w:type="spellEnd"/>
                           </w:p>
@@ -1888,15 +2115,7 @@
                                 <w:sz w:val="20"/>
                                 <w:szCs w:val="20"/>
                               </w:rPr>
-                              <w:t>Reservatie</w:t>
-                            </w:r>
-                            <w:r>
-                              <w:rPr>
-                                <w:color w:val="000000" w:themeColor="text1"/>
-                                <w:sz w:val="20"/>
-                                <w:szCs w:val="20"/>
-                              </w:rPr>
-                              <w:t>Service</w:t>
+                              <w:t>ReservatieService</w:t>
                             </w:r>
                             <w:proofErr w:type="spellEnd"/>
                           </w:p>
@@ -1920,15 +2139,7 @@
                                 <w:sz w:val="20"/>
                                 <w:szCs w:val="20"/>
                               </w:rPr>
-                              <w:t>Restaurant</w:t>
-                            </w:r>
-                            <w:r>
-                              <w:rPr>
-                                <w:color w:val="000000" w:themeColor="text1"/>
-                                <w:sz w:val="20"/>
-                                <w:szCs w:val="20"/>
-                              </w:rPr>
-                              <w:t>Service</w:t>
+                              <w:t>RestaurantService</w:t>
                             </w:r>
                             <w:proofErr w:type="spellEnd"/>
                           </w:p>
@@ -3240,73 +3451,6 @@
             </w:pict>
           </mc:Fallback>
         </mc:AlternateContent>
-      </w:r>
-      <w:r>
-        <w:rPr>
-          <w:noProof/>
-        </w:rPr>
-        <w:drawing>
-          <wp:anchor distT="0" distB="0" distL="114300" distR="114300" simplePos="0" relativeHeight="251658240" behindDoc="1" locked="0" layoutInCell="1" allowOverlap="1" wp14:anchorId="47DD84F7" wp14:editId="3BE0D670">
-            <wp:simplePos x="0" y="0"/>
-            <wp:positionH relativeFrom="margin">
-              <wp:align>center</wp:align>
-            </wp:positionH>
-            <wp:positionV relativeFrom="page">
-              <wp:posOffset>609600</wp:posOffset>
-            </wp:positionV>
-            <wp:extent cx="10248900" cy="5821045"/>
-            <wp:effectExtent l="0" t="0" r="0" b="0"/>
-            <wp:wrapSquare wrapText="bothSides"/>
-            <wp:docPr id="473804199" name="Picture 6"/>
-            <wp:cNvGraphicFramePr>
-              <a:graphicFrameLocks xmlns:a="http://schemas.openxmlformats.org/drawingml/2006/main" noChangeAspect="1"/>
-            </wp:cNvGraphicFramePr>
-            <a:graphic xmlns:a="http://schemas.openxmlformats.org/drawingml/2006/main">
-              <a:graphicData uri="http://schemas.openxmlformats.org/drawingml/2006/picture">
-                <pic:pic xmlns:pic="http://schemas.openxmlformats.org/drawingml/2006/picture">
-                  <pic:nvPicPr>
-                    <pic:cNvPr id="0" name="Picture 17"/>
-                    <pic:cNvPicPr>
-                      <a:picLocks noChangeAspect="1" noChangeArrowheads="1"/>
-                    </pic:cNvPicPr>
-                  </pic:nvPicPr>
-                  <pic:blipFill>
-                    <a:blip r:embed="rId6" cstate="print">
-                      <a:extLst>
-                        <a:ext uri="{28A0092B-C50C-407E-A947-70E740481C1C}">
-                          <a14:useLocalDpi xmlns:a14="http://schemas.microsoft.com/office/drawing/2010/main" val="0"/>
-                        </a:ext>
-                      </a:extLst>
-                    </a:blip>
-                    <a:srcRect/>
-                    <a:stretch>
-                      <a:fillRect/>
-                    </a:stretch>
-                  </pic:blipFill>
-                  <pic:spPr bwMode="auto">
-                    <a:xfrm>
-                      <a:off x="0" y="0"/>
-                      <a:ext cx="10248900" cy="5821045"/>
-                    </a:xfrm>
-                    <a:prstGeom prst="rect">
-                      <a:avLst/>
-                    </a:prstGeom>
-                    <a:noFill/>
-                    <a:ln>
-                      <a:noFill/>
-                    </a:ln>
-                  </pic:spPr>
-                </pic:pic>
-              </a:graphicData>
-            </a:graphic>
-            <wp14:sizeRelH relativeFrom="margin">
-              <wp14:pctWidth>0</wp14:pctWidth>
-            </wp14:sizeRelH>
-            <wp14:sizeRelV relativeFrom="margin">
-              <wp14:pctHeight>0</wp14:pctHeight>
-            </wp14:sizeRelV>
-          </wp:anchor>
-        </w:drawing>
       </w:r>
     </w:p>
     <w:sectPr>
@@ -4394,7 +4538,6 @@
       <w:kern w:val="0"/>
       <w:sz w:val="24"/>
       <w:szCs w:val="24"/>
-      <w:lang/>
       <w14:ligatures w14:val="none"/>
     </w:rPr>
   </w:style>

</xml_diff>